<commit_message>
23 done at 100% . 24_01 completed
</commit_message>
<xml_diff>
--- a/hw_23/doc/homework.docx
+++ b/hw_23/doc/homework.docx
@@ -5,59 +5,6 @@
     <w:p>
       <w:pPr>
         <w:shd w:val="clear" w:color="auto" w:fill="FFFFFF"/>
-        <w:rPr>
-          <w:color w:val="454545"/>
-        </w:rPr>
-      </w:pPr>
-      <w:r>
-        <w:rPr>
-          <w:color w:val="365F91"/>
-        </w:rPr>
-        <w:t>Please create the ruby script for each assignment (8) using text file as an input and </w:t>
-      </w:r>
-      <w:r>
-        <w:rPr>
-          <w:color w:val="984806"/>
-        </w:rPr>
-        <w:t>OptionParser</w:t>
-      </w:r>
-      <w:r>
-        <w:rPr>
-          <w:color w:val="365F91"/>
-        </w:rPr>
-        <w:t> or</w:t>
-      </w:r>
-      <w:r>
-        <w:rPr>
-          <w:color w:val="984806"/>
-        </w:rPr>
-        <w:t>Trollop</w:t>
-      </w:r>
-      <w:r>
-        <w:rPr>
-          <w:color w:val="365F91"/>
-        </w:rPr>
-        <w:t>:</w:t>
-      </w:r>
-    </w:p>
-    <w:p>
-      <w:pPr>
-        <w:shd w:val="clear" w:color="auto" w:fill="FFFFFF"/>
-        <w:ind w:left="360"/>
-        <w:rPr>
-          <w:color w:val="454545"/>
-        </w:rPr>
-      </w:pPr>
-      <w:r>
-        <w:rPr>
-          <w:color w:val="365F91"/>
-        </w:rPr>
-        <w:t> </w:t>
-      </w:r>
-    </w:p>
-    <w:p>
-      <w:pPr>
-        <w:shd w:val="clear" w:color="auto" w:fill="FFFFFF"/>
         <w:ind w:left="1080"/>
         <w:rPr>
           <w:color w:val="454545"/>
@@ -84,12 +31,14 @@
         </w:rPr>
         <w:t> </w:t>
       </w:r>
+      <w:proofErr w:type="gramStart"/>
       <w:r>
         <w:rPr>
           <w:color w:val="984806"/>
         </w:rPr>
-        <w:t>script_21_01.rb</w:t>
-      </w:r>
+        <w:t>script_23_01.rb</w:t>
+      </w:r>
+      <w:proofErr w:type="gramEnd"/>
     </w:p>
     <w:p>
       <w:pPr>
@@ -109,7 +58,7 @@
         <w:rPr>
           <w:color w:val="FF0000"/>
         </w:rPr>
-        <w:t>input_21_01.txt</w:t>
+        <w:t>input_23_01.json</w:t>
       </w:r>
     </w:p>
     <w:tbl>
@@ -125,7 +74,7 @@
       </w:tblPr>
       <w:tblGrid>
         <w:gridCol w:w="450"/>
-        <w:gridCol w:w="7290"/>
+        <w:gridCol w:w="8010"/>
       </w:tblGrid>
       <w:tr>
         <w:trPr>
@@ -177,10 +126,38 @@
               <w:t>2.</w:t>
             </w:r>
           </w:p>
+          <w:p>
+            <w:pPr>
+              <w:jc w:val="right"/>
+              <w:rPr>
+                <w:color w:val="454545"/>
+              </w:rPr>
+            </w:pPr>
+            <w:r>
+              <w:rPr>
+                <w:color w:val="FFFFFF"/>
+              </w:rPr>
+              <w:t>3.</w:t>
+            </w:r>
+          </w:p>
+          <w:p>
+            <w:pPr>
+              <w:jc w:val="right"/>
+              <w:rPr>
+                <w:color w:val="454545"/>
+              </w:rPr>
+            </w:pPr>
+            <w:r>
+              <w:rPr>
+                <w:color w:val="FFFFFF"/>
+              </w:rPr>
+              <w:t>4.</w:t>
+            </w:r>
+          </w:p>
         </w:tc>
         <w:tc>
           <w:tcPr>
-            <w:tcW w:w="7290" w:type="dxa"/>
+            <w:tcW w:w="8010" w:type="dxa"/>
             <w:tcBorders>
               <w:top w:val="single" w:sz="8" w:space="0" w:color="BFBFBF"/>
               <w:left w:val="nil"/>
@@ -206,20 +183,74 @@
               <w:rPr>
                 <w:color w:val="808080"/>
               </w:rPr>
-              <w:t>apple</w:t>
-            </w:r>
-          </w:p>
-          <w:p>
-            <w:pPr>
-              <w:rPr>
-                <w:color w:val="454545"/>
-              </w:rPr>
-            </w:pPr>
-            <w:r>
-              <w:rPr>
-                <w:color w:val="808080"/>
-              </w:rPr>
-              <w:t>banana</w:t>
+              <w:t>{</w:t>
+            </w:r>
+          </w:p>
+          <w:p>
+            <w:pPr>
+              <w:rPr>
+                <w:color w:val="454545"/>
+              </w:rPr>
+            </w:pPr>
+            <w:r>
+              <w:rPr>
+                <w:color w:val="808080"/>
+              </w:rPr>
+              <w:t>            "</w:t>
+            </w:r>
+            <w:proofErr w:type="spellStart"/>
+            <w:r>
+              <w:rPr>
+                <w:color w:val="808080"/>
+              </w:rPr>
+              <w:t>fruit_a</w:t>
+            </w:r>
+            <w:proofErr w:type="spellEnd"/>
+            <w:r>
+              <w:rPr>
+                <w:color w:val="808080"/>
+              </w:rPr>
+              <w:t>" : "apple",</w:t>
+            </w:r>
+          </w:p>
+          <w:p>
+            <w:pPr>
+              <w:rPr>
+                <w:color w:val="454545"/>
+              </w:rPr>
+            </w:pPr>
+            <w:r>
+              <w:rPr>
+                <w:color w:val="808080"/>
+              </w:rPr>
+              <w:t>            "</w:t>
+            </w:r>
+            <w:proofErr w:type="spellStart"/>
+            <w:r>
+              <w:rPr>
+                <w:color w:val="808080"/>
+              </w:rPr>
+              <w:t>fruit_b</w:t>
+            </w:r>
+            <w:proofErr w:type="spellEnd"/>
+            <w:r>
+              <w:rPr>
+                <w:color w:val="808080"/>
+              </w:rPr>
+              <w:t>" : "banana"</w:t>
+            </w:r>
+          </w:p>
+          <w:p>
+            <w:pPr>
+              <w:rPr>
+                <w:color w:val="454545"/>
+              </w:rPr>
+            </w:pPr>
+            <w:r>
+              <w:rPr>
+                <w:color w:val="808080"/>
+              </w:rPr>
+              <w:t>}</w:t>
             </w:r>
           </w:p>
         </w:tc>
@@ -233,6 +264,7 @@
           <w:color w:val="454545"/>
         </w:rPr>
       </w:pPr>
+      <w:proofErr w:type="gramStart"/>
       <w:r>
         <w:rPr>
           <w:rFonts w:ascii="Courier New" w:hAnsi="Courier New" w:cs="Courier New"/>
@@ -270,14 +302,16 @@
           <w:color w:val="92D050"/>
           <w:shd w:val="clear" w:color="auto" w:fill="000000"/>
         </w:rPr>
-        <w:t>script_21_01.</w:t>
-      </w:r>
+        <w:t>script_23_01.</w:t>
+      </w:r>
+      <w:proofErr w:type="gramEnd"/>
       <w:r>
         <w:rPr>
           <w:color w:val="454545"/>
         </w:rPr>
         <w:t> </w:t>
       </w:r>
+      <w:proofErr w:type="gramStart"/>
       <w:r>
         <w:rPr>
           <w:rFonts w:ascii="Courier New" w:hAnsi="Courier New" w:cs="Courier New"/>
@@ -288,6 +322,7 @@
         </w:rPr>
         <w:t>rb</w:t>
       </w:r>
+      <w:proofErr w:type="gramEnd"/>
       <w:r>
         <w:rPr>
           <w:rFonts w:ascii="Courier New" w:hAnsi="Courier New" w:cs="Courier New"/>
@@ -305,7 +340,7 @@
           <w:color w:val="FFFF00"/>
           <w:shd w:val="clear" w:color="auto" w:fill="000000"/>
         </w:rPr>
-        <w:t>-o ./hw_21/etc/input_21_01.txt</w:t>
+        <w:t>-o ./hw_23/etc/input_23_01.json</w:t>
       </w:r>
     </w:p>
     <w:p>
@@ -391,12 +426,14 @@
         </w:rPr>
         <w:t> </w:t>
       </w:r>
+      <w:proofErr w:type="gramStart"/>
       <w:r>
         <w:rPr>
           <w:color w:val="984806"/>
         </w:rPr>
-        <w:t>script_21_02.rb</w:t>
-      </w:r>
+        <w:t>script_23_02.rb</w:t>
+      </w:r>
+      <w:proofErr w:type="gramEnd"/>
     </w:p>
     <w:p>
       <w:pPr>
@@ -416,8 +453,18 @@
         <w:rPr>
           <w:color w:val="FF0000"/>
         </w:rPr>
-        <w:t>input_21_02.txt</w:t>
-      </w:r>
+        <w:t xml:space="preserve">input_23_02. </w:t>
+      </w:r>
+      <w:proofErr w:type="spellStart"/>
+      <w:proofErr w:type="gramStart"/>
+      <w:r>
+        <w:rPr>
+          <w:color w:val="FF0000"/>
+        </w:rPr>
+        <w:t>json</w:t>
+      </w:r>
+      <w:proofErr w:type="spellEnd"/>
+      <w:proofErr w:type="gramEnd"/>
     </w:p>
     <w:tbl>
       <w:tblPr>
@@ -432,7 +479,7 @@
       </w:tblPr>
       <w:tblGrid>
         <w:gridCol w:w="450"/>
-        <w:gridCol w:w="7290"/>
+        <w:gridCol w:w="8010"/>
       </w:tblGrid>
       <w:tr>
         <w:trPr>
@@ -484,10 +531,38 @@
               <w:t>2.</w:t>
             </w:r>
           </w:p>
+          <w:p>
+            <w:pPr>
+              <w:jc w:val="right"/>
+              <w:rPr>
+                <w:color w:val="454545"/>
+              </w:rPr>
+            </w:pPr>
+            <w:r>
+              <w:rPr>
+                <w:color w:val="FFFFFF"/>
+              </w:rPr>
+              <w:t>3.</w:t>
+            </w:r>
+          </w:p>
+          <w:p>
+            <w:pPr>
+              <w:jc w:val="right"/>
+              <w:rPr>
+                <w:color w:val="454545"/>
+              </w:rPr>
+            </w:pPr>
+            <w:r>
+              <w:rPr>
+                <w:color w:val="FFFFFF"/>
+              </w:rPr>
+              <w:t>4.</w:t>
+            </w:r>
+          </w:p>
         </w:tc>
         <w:tc>
           <w:tcPr>
-            <w:tcW w:w="7290" w:type="dxa"/>
+            <w:tcW w:w="8010" w:type="dxa"/>
             <w:tcBorders>
               <w:top w:val="single" w:sz="8" w:space="0" w:color="BFBFBF"/>
               <w:left w:val="nil"/>
@@ -513,20 +588,74 @@
               <w:rPr>
                 <w:color w:val="808080"/>
               </w:rPr>
-              <w:t>apples</w:t>
-            </w:r>
-          </w:p>
-          <w:p>
-            <w:pPr>
-              <w:rPr>
-                <w:color w:val="454545"/>
-              </w:rPr>
-            </w:pPr>
-            <w:r>
-              <w:rPr>
-                <w:color w:val="808080"/>
-              </w:rPr>
-              <w:t>bananas</w:t>
+              <w:t>{</w:t>
+            </w:r>
+          </w:p>
+          <w:p>
+            <w:pPr>
+              <w:rPr>
+                <w:color w:val="454545"/>
+              </w:rPr>
+            </w:pPr>
+            <w:r>
+              <w:rPr>
+                <w:color w:val="808080"/>
+              </w:rPr>
+              <w:t>            "</w:t>
+            </w:r>
+            <w:proofErr w:type="spellStart"/>
+            <w:r>
+              <w:rPr>
+                <w:color w:val="808080"/>
+              </w:rPr>
+              <w:t>fruits_a</w:t>
+            </w:r>
+            <w:proofErr w:type="spellEnd"/>
+            <w:r>
+              <w:rPr>
+                <w:color w:val="808080"/>
+              </w:rPr>
+              <w:t>" : "apples",</w:t>
+            </w:r>
+          </w:p>
+          <w:p>
+            <w:pPr>
+              <w:rPr>
+                <w:color w:val="454545"/>
+              </w:rPr>
+            </w:pPr>
+            <w:r>
+              <w:rPr>
+                <w:color w:val="808080"/>
+              </w:rPr>
+              <w:t>            "</w:t>
+            </w:r>
+            <w:proofErr w:type="spellStart"/>
+            <w:r>
+              <w:rPr>
+                <w:color w:val="808080"/>
+              </w:rPr>
+              <w:t>fruits_b</w:t>
+            </w:r>
+            <w:proofErr w:type="spellEnd"/>
+            <w:r>
+              <w:rPr>
+                <w:color w:val="808080"/>
+              </w:rPr>
+              <w:t>" : "bananas"</w:t>
+            </w:r>
+          </w:p>
+          <w:p>
+            <w:pPr>
+              <w:rPr>
+                <w:color w:val="454545"/>
+              </w:rPr>
+            </w:pPr>
+            <w:r>
+              <w:rPr>
+                <w:color w:val="808080"/>
+              </w:rPr>
+              <w:t>}</w:t>
             </w:r>
           </w:p>
         </w:tc>
@@ -540,6 +669,7 @@
           <w:color w:val="454545"/>
         </w:rPr>
       </w:pPr>
+      <w:proofErr w:type="gramStart"/>
       <w:r>
         <w:rPr>
           <w:rFonts w:ascii="Courier New" w:hAnsi="Courier New" w:cs="Courier New"/>
@@ -577,14 +707,16 @@
           <w:color w:val="92D050"/>
           <w:shd w:val="clear" w:color="auto" w:fill="000000"/>
         </w:rPr>
-        <w:t>script_21_02.</w:t>
-      </w:r>
+        <w:t>script_23_02.</w:t>
+      </w:r>
+      <w:proofErr w:type="gramEnd"/>
       <w:r>
         <w:rPr>
           <w:color w:val="454545"/>
         </w:rPr>
         <w:t> </w:t>
       </w:r>
+      <w:proofErr w:type="gramStart"/>
       <w:r>
         <w:rPr>
           <w:rFonts w:ascii="Courier New" w:hAnsi="Courier New" w:cs="Courier New"/>
@@ -595,6 +727,7 @@
         </w:rPr>
         <w:t>rb</w:t>
       </w:r>
+      <w:proofErr w:type="gramEnd"/>
       <w:r>
         <w:rPr>
           <w:rFonts w:ascii="Courier New" w:hAnsi="Courier New" w:cs="Courier New"/>
@@ -612,7 +745,7 @@
           <w:color w:val="FFFF00"/>
           <w:shd w:val="clear" w:color="auto" w:fill="000000"/>
         </w:rPr>
-        <w:t>-o ./hw_21/etc/input_21_02.txt</w:t>
+        <w:t>-o ./hw_23/etc/input_23_02.json</w:t>
       </w:r>
     </w:p>
     <w:p>
@@ -680,12 +813,14 @@
         </w:rPr>
         <w:t> </w:t>
       </w:r>
+      <w:proofErr w:type="gramStart"/>
       <w:r>
         <w:rPr>
           <w:color w:val="984806"/>
         </w:rPr>
-        <w:t>script_21_03.rb</w:t>
-      </w:r>
+        <w:t>script_23_03.rb</w:t>
+      </w:r>
+      <w:proofErr w:type="gramEnd"/>
     </w:p>
     <w:p>
       <w:pPr>
@@ -705,8 +840,18 @@
         <w:rPr>
           <w:color w:val="FF0000"/>
         </w:rPr>
-        <w:t>input_21_03.txt</w:t>
-      </w:r>
+        <w:t xml:space="preserve">input_23_03. </w:t>
+      </w:r>
+      <w:proofErr w:type="spellStart"/>
+      <w:proofErr w:type="gramStart"/>
+      <w:r>
+        <w:rPr>
+          <w:color w:val="FF0000"/>
+        </w:rPr>
+        <w:t>json</w:t>
+      </w:r>
+      <w:proofErr w:type="spellEnd"/>
+      <w:proofErr w:type="gramEnd"/>
     </w:p>
     <w:tbl>
       <w:tblPr>
@@ -721,7 +866,7 @@
       </w:tblPr>
       <w:tblGrid>
         <w:gridCol w:w="450"/>
-        <w:gridCol w:w="7290"/>
+        <w:gridCol w:w="8010"/>
       </w:tblGrid>
       <w:tr>
         <w:trPr>
@@ -773,10 +918,38 @@
               <w:t>2.</w:t>
             </w:r>
           </w:p>
+          <w:p>
+            <w:pPr>
+              <w:jc w:val="right"/>
+              <w:rPr>
+                <w:color w:val="454545"/>
+              </w:rPr>
+            </w:pPr>
+            <w:r>
+              <w:rPr>
+                <w:color w:val="FFFFFF"/>
+              </w:rPr>
+              <w:t>3.</w:t>
+            </w:r>
+          </w:p>
+          <w:p>
+            <w:pPr>
+              <w:jc w:val="right"/>
+              <w:rPr>
+                <w:color w:val="454545"/>
+              </w:rPr>
+            </w:pPr>
+            <w:r>
+              <w:rPr>
+                <w:color w:val="FFFFFF"/>
+              </w:rPr>
+              <w:t>4.</w:t>
+            </w:r>
+          </w:p>
         </w:tc>
         <w:tc>
           <w:tcPr>
-            <w:tcW w:w="7290" w:type="dxa"/>
+            <w:tcW w:w="8010" w:type="dxa"/>
             <w:tcBorders>
               <w:top w:val="single" w:sz="8" w:space="0" w:color="BFBFBF"/>
               <w:left w:val="nil"/>
@@ -802,20 +975,74 @@
               <w:rPr>
                 <w:color w:val="808080"/>
               </w:rPr>
-              <w:t>100</w:t>
-            </w:r>
-          </w:p>
-          <w:p>
-            <w:pPr>
-              <w:rPr>
-                <w:color w:val="454545"/>
-              </w:rPr>
-            </w:pPr>
-            <w:r>
-              <w:rPr>
-                <w:color w:val="808080"/>
-              </w:rPr>
-              <w:t>10</w:t>
+              <w:t>{</w:t>
+            </w:r>
+          </w:p>
+          <w:p>
+            <w:pPr>
+              <w:rPr>
+                <w:color w:val="454545"/>
+              </w:rPr>
+            </w:pPr>
+            <w:r>
+              <w:rPr>
+                <w:color w:val="808080"/>
+              </w:rPr>
+              <w:t>            "</w:t>
+            </w:r>
+            <w:proofErr w:type="spellStart"/>
+            <w:r>
+              <w:rPr>
+                <w:color w:val="808080"/>
+              </w:rPr>
+              <w:t>int_a</w:t>
+            </w:r>
+            <w:proofErr w:type="spellEnd"/>
+            <w:r>
+              <w:rPr>
+                <w:color w:val="808080"/>
+              </w:rPr>
+              <w:t>" : "100",</w:t>
+            </w:r>
+          </w:p>
+          <w:p>
+            <w:pPr>
+              <w:rPr>
+                <w:color w:val="454545"/>
+              </w:rPr>
+            </w:pPr>
+            <w:r>
+              <w:rPr>
+                <w:color w:val="808080"/>
+              </w:rPr>
+              <w:t>            "</w:t>
+            </w:r>
+            <w:proofErr w:type="spellStart"/>
+            <w:r>
+              <w:rPr>
+                <w:color w:val="808080"/>
+              </w:rPr>
+              <w:t>int_b</w:t>
+            </w:r>
+            <w:proofErr w:type="spellEnd"/>
+            <w:r>
+              <w:rPr>
+                <w:color w:val="808080"/>
+              </w:rPr>
+              <w:t>" : "10"</w:t>
+            </w:r>
+          </w:p>
+          <w:p>
+            <w:pPr>
+              <w:rPr>
+                <w:color w:val="454545"/>
+              </w:rPr>
+            </w:pPr>
+            <w:r>
+              <w:rPr>
+                <w:color w:val="808080"/>
+              </w:rPr>
+              <w:t>}</w:t>
             </w:r>
           </w:p>
         </w:tc>
@@ -829,6 +1056,7 @@
           <w:color w:val="454545"/>
         </w:rPr>
       </w:pPr>
+      <w:proofErr w:type="gramStart"/>
       <w:r>
         <w:rPr>
           <w:rFonts w:ascii="Courier New" w:hAnsi="Courier New" w:cs="Courier New"/>
@@ -866,14 +1094,16 @@
           <w:color w:val="92D050"/>
           <w:shd w:val="clear" w:color="auto" w:fill="000000"/>
         </w:rPr>
-        <w:t>script_21_03.</w:t>
-      </w:r>
+        <w:t>script_23_03.</w:t>
+      </w:r>
+      <w:proofErr w:type="gramEnd"/>
       <w:r>
         <w:rPr>
           <w:color w:val="454545"/>
         </w:rPr>
         <w:t> </w:t>
       </w:r>
+      <w:proofErr w:type="gramStart"/>
       <w:r>
         <w:rPr>
           <w:rFonts w:ascii="Courier New" w:hAnsi="Courier New" w:cs="Courier New"/>
@@ -884,6 +1114,7 @@
         </w:rPr>
         <w:t>rb</w:t>
       </w:r>
+      <w:proofErr w:type="gramEnd"/>
       <w:r>
         <w:rPr>
           <w:rFonts w:ascii="Courier New" w:hAnsi="Courier New" w:cs="Courier New"/>
@@ -901,7 +1132,7 @@
           <w:color w:val="FFFF00"/>
           <w:shd w:val="clear" w:color="auto" w:fill="000000"/>
         </w:rPr>
-        <w:t>-o ./hw_21/etc/input_21_03.txt</w:t>
+        <w:t>-o ./hw_23/etc/input_23_03.json</w:t>
       </w:r>
     </w:p>
     <w:p>
@@ -1005,12 +1236,14 @@
         </w:rPr>
         <w:t> </w:t>
       </w:r>
+      <w:proofErr w:type="gramStart"/>
       <w:r>
         <w:rPr>
           <w:color w:val="984806"/>
         </w:rPr>
-        <w:t>script_21_04.rb</w:t>
-      </w:r>
+        <w:t>script_23_04.rb</w:t>
+      </w:r>
+      <w:proofErr w:type="gramEnd"/>
     </w:p>
     <w:p>
       <w:pPr>
@@ -1030,8 +1263,18 @@
         <w:rPr>
           <w:color w:val="FF0000"/>
         </w:rPr>
-        <w:t>input_21_04.txt</w:t>
-      </w:r>
+        <w:t xml:space="preserve">input_23_04. </w:t>
+      </w:r>
+      <w:proofErr w:type="spellStart"/>
+      <w:proofErr w:type="gramStart"/>
+      <w:r>
+        <w:rPr>
+          <w:color w:val="FF0000"/>
+        </w:rPr>
+        <w:t>json</w:t>
+      </w:r>
+      <w:proofErr w:type="spellEnd"/>
+      <w:proofErr w:type="gramEnd"/>
     </w:p>
     <w:tbl>
       <w:tblPr>
@@ -1046,7 +1289,7 @@
       </w:tblPr>
       <w:tblGrid>
         <w:gridCol w:w="450"/>
-        <w:gridCol w:w="7290"/>
+        <w:gridCol w:w="8010"/>
       </w:tblGrid>
       <w:tr>
         <w:trPr>
@@ -1126,10 +1369,38 @@
               <w:t>4.</w:t>
             </w:r>
           </w:p>
+          <w:p>
+            <w:pPr>
+              <w:jc w:val="right"/>
+              <w:rPr>
+                <w:color w:val="454545"/>
+              </w:rPr>
+            </w:pPr>
+            <w:r>
+              <w:rPr>
+                <w:color w:val="FFFFFF"/>
+              </w:rPr>
+              <w:t>6.</w:t>
+            </w:r>
+          </w:p>
+          <w:p>
+            <w:pPr>
+              <w:jc w:val="right"/>
+              <w:rPr>
+                <w:color w:val="454545"/>
+              </w:rPr>
+            </w:pPr>
+            <w:r>
+              <w:rPr>
+                <w:color w:val="FFFFFF"/>
+              </w:rPr>
+              <w:t>7.</w:t>
+            </w:r>
+          </w:p>
         </w:tc>
         <w:tc>
           <w:tcPr>
-            <w:tcW w:w="7290" w:type="dxa"/>
+            <w:tcW w:w="8010" w:type="dxa"/>
             <w:tcBorders>
               <w:top w:val="single" w:sz="8" w:space="0" w:color="BFBFBF"/>
               <w:left w:val="nil"/>
@@ -1155,46 +1426,72 @@
               <w:rPr>
                 <w:color w:val="808080"/>
               </w:rPr>
-              <w:t>66</w:t>
-            </w:r>
-          </w:p>
-          <w:p>
-            <w:pPr>
-              <w:rPr>
-                <w:color w:val="454545"/>
-              </w:rPr>
-            </w:pPr>
-            <w:r>
-              <w:rPr>
-                <w:color w:val="808080"/>
-              </w:rPr>
-              <w:t>166</w:t>
-            </w:r>
-          </w:p>
-          <w:p>
-            <w:pPr>
-              <w:rPr>
-                <w:color w:val="454545"/>
-              </w:rPr>
-            </w:pPr>
-            <w:r>
-              <w:rPr>
-                <w:color w:val="808080"/>
-              </w:rPr>
-              <w:t>202</w:t>
-            </w:r>
-          </w:p>
-          <w:p>
-            <w:pPr>
-              <w:rPr>
-                <w:color w:val="454545"/>
-              </w:rPr>
-            </w:pPr>
-            <w:r>
-              <w:rPr>
-                <w:color w:val="808080"/>
-              </w:rPr>
-              <w:t>14</w:t>
+              <w:t>{</w:t>
+            </w:r>
+          </w:p>
+          <w:p>
+            <w:pPr>
+              <w:rPr>
+                <w:color w:val="454545"/>
+              </w:rPr>
+            </w:pPr>
+            <w:r>
+              <w:rPr>
+                <w:color w:val="808080"/>
+              </w:rPr>
+              <w:t>            "octet_1" : "66",</w:t>
+            </w:r>
+          </w:p>
+          <w:p>
+            <w:pPr>
+              <w:rPr>
+                <w:color w:val="454545"/>
+              </w:rPr>
+            </w:pPr>
+            <w:r>
+              <w:rPr>
+                <w:color w:val="808080"/>
+              </w:rPr>
+              <w:t>            "octet_2" : "166",</w:t>
+            </w:r>
+          </w:p>
+          <w:p>
+            <w:pPr>
+              <w:rPr>
+                <w:color w:val="454545"/>
+              </w:rPr>
+            </w:pPr>
+            <w:r>
+              <w:rPr>
+                <w:color w:val="808080"/>
+              </w:rPr>
+              <w:t>            "octet_3" : "202",</w:t>
+            </w:r>
+          </w:p>
+          <w:p>
+            <w:pPr>
+              <w:rPr>
+                <w:color w:val="454545"/>
+              </w:rPr>
+            </w:pPr>
+            <w:r>
+              <w:rPr>
+                <w:color w:val="808080"/>
+              </w:rPr>
+              <w:t>            "octet_4" : "14"</w:t>
+            </w:r>
+          </w:p>
+          <w:p>
+            <w:pPr>
+              <w:rPr>
+                <w:color w:val="454545"/>
+              </w:rPr>
+            </w:pPr>
+            <w:r>
+              <w:rPr>
+                <w:color w:val="808080"/>
+              </w:rPr>
+              <w:t>}</w:t>
             </w:r>
           </w:p>
         </w:tc>
@@ -1208,6 +1505,7 @@
           <w:color w:val="454545"/>
         </w:rPr>
       </w:pPr>
+      <w:proofErr w:type="gramStart"/>
       <w:r>
         <w:rPr>
           <w:rFonts w:ascii="Courier New" w:hAnsi="Courier New" w:cs="Courier New"/>
@@ -1245,14 +1543,16 @@
           <w:color w:val="92D050"/>
           <w:shd w:val="clear" w:color="auto" w:fill="000000"/>
         </w:rPr>
-        <w:t>script_21_04.</w:t>
-      </w:r>
+        <w:t>script_23_04.</w:t>
+      </w:r>
+      <w:proofErr w:type="gramEnd"/>
       <w:r>
         <w:rPr>
           <w:color w:val="454545"/>
         </w:rPr>
         <w:t> </w:t>
       </w:r>
+      <w:proofErr w:type="gramStart"/>
       <w:r>
         <w:rPr>
           <w:rFonts w:ascii="Courier New" w:hAnsi="Courier New" w:cs="Courier New"/>
@@ -1263,6 +1563,7 @@
         </w:rPr>
         <w:t>rb</w:t>
       </w:r>
+      <w:proofErr w:type="gramEnd"/>
       <w:r>
         <w:rPr>
           <w:rFonts w:ascii="Courier New" w:hAnsi="Courier New" w:cs="Courier New"/>
@@ -1280,7 +1581,7 @@
           <w:color w:val="FFFF00"/>
           <w:shd w:val="clear" w:color="auto" w:fill="000000"/>
         </w:rPr>
-        <w:t>-o ./hw_21/etc/input_21_04.txt</w:t>
+        <w:t>-o ./hw_23/etc/input_23_04.json</w:t>
       </w:r>
     </w:p>
     <w:p>
@@ -1354,12 +1655,14 @@
         </w:rPr>
         <w:t> </w:t>
       </w:r>
+      <w:proofErr w:type="gramStart"/>
       <w:r>
         <w:rPr>
           <w:color w:val="984806"/>
         </w:rPr>
-        <w:t>script_21_05.rb</w:t>
-      </w:r>
+        <w:t>script_23_05.rb</w:t>
+      </w:r>
+      <w:proofErr w:type="gramEnd"/>
     </w:p>
     <w:p>
       <w:pPr>
@@ -1379,8 +1682,18 @@
         <w:rPr>
           <w:color w:val="FF0000"/>
         </w:rPr>
-        <w:t>input_21_05.txt</w:t>
-      </w:r>
+        <w:t xml:space="preserve">input_23_05. </w:t>
+      </w:r>
+      <w:proofErr w:type="spellStart"/>
+      <w:proofErr w:type="gramStart"/>
+      <w:r>
+        <w:rPr>
+          <w:color w:val="FF0000"/>
+        </w:rPr>
+        <w:t>json</w:t>
+      </w:r>
+      <w:proofErr w:type="spellEnd"/>
+      <w:proofErr w:type="gramEnd"/>
     </w:p>
     <w:tbl>
       <w:tblPr>
@@ -1395,7 +1708,7 @@
       </w:tblPr>
       <w:tblGrid>
         <w:gridCol w:w="450"/>
-        <w:gridCol w:w="7290"/>
+        <w:gridCol w:w="8010"/>
       </w:tblGrid>
       <w:tr>
         <w:trPr>
@@ -1486,13 +1799,41 @@
               <w:rPr>
                 <w:color w:val="FFFFFF"/>
               </w:rPr>
-              <w:t>5.</w:t>
+              <w:t>6.</w:t>
+            </w:r>
+          </w:p>
+          <w:p>
+            <w:pPr>
+              <w:jc w:val="right"/>
+              <w:rPr>
+                <w:color w:val="454545"/>
+              </w:rPr>
+            </w:pPr>
+            <w:r>
+              <w:rPr>
+                <w:color w:val="FFFFFF"/>
+              </w:rPr>
+              <w:t>7.</w:t>
+            </w:r>
+          </w:p>
+          <w:p>
+            <w:pPr>
+              <w:jc w:val="right"/>
+              <w:rPr>
+                <w:color w:val="454545"/>
+              </w:rPr>
+            </w:pPr>
+            <w:r>
+              <w:rPr>
+                <w:color w:val="FFFFFF"/>
+              </w:rPr>
+              <w:t>8.</w:t>
             </w:r>
           </w:p>
         </w:tc>
         <w:tc>
           <w:tcPr>
-            <w:tcW w:w="7290" w:type="dxa"/>
+            <w:tcW w:w="8010" w:type="dxa"/>
             <w:tcBorders>
               <w:top w:val="single" w:sz="8" w:space="0" w:color="BFBFBF"/>
               <w:left w:val="nil"/>
@@ -1518,59 +1859,155 @@
               <w:rPr>
                 <w:color w:val="808080"/>
               </w:rPr>
-              <w:t>35</w:t>
-            </w:r>
-          </w:p>
-          <w:p>
-            <w:pPr>
-              <w:rPr>
-                <w:color w:val="454545"/>
-              </w:rPr>
-            </w:pPr>
-            <w:r>
-              <w:rPr>
-                <w:color w:val="808080"/>
-              </w:rPr>
-              <w:t>45</w:t>
-            </w:r>
-          </w:p>
-          <w:p>
-            <w:pPr>
-              <w:rPr>
-                <w:color w:val="454545"/>
-              </w:rPr>
-            </w:pPr>
-            <w:r>
-              <w:rPr>
-                <w:color w:val="808080"/>
-              </w:rPr>
-              <w:t>61</w:t>
-            </w:r>
-          </w:p>
-          <w:p>
-            <w:pPr>
-              <w:rPr>
-                <w:color w:val="454545"/>
-              </w:rPr>
-            </w:pPr>
-            <w:r>
-              <w:rPr>
-                <w:color w:val="808080"/>
-              </w:rPr>
-              <w:t>59</w:t>
-            </w:r>
-          </w:p>
-          <w:p>
-            <w:pPr>
-              <w:rPr>
-                <w:color w:val="454545"/>
-              </w:rPr>
-            </w:pPr>
-            <w:r>
-              <w:rPr>
-                <w:color w:val="808080"/>
-              </w:rPr>
-              <w:t>73</w:t>
+              <w:t>{</w:t>
+            </w:r>
+          </w:p>
+          <w:p>
+            <w:pPr>
+              <w:rPr>
+                <w:color w:val="454545"/>
+              </w:rPr>
+            </w:pPr>
+            <w:r>
+              <w:rPr>
+                <w:color w:val="808080"/>
+              </w:rPr>
+              <w:t>            "</w:t>
+            </w:r>
+            <w:proofErr w:type="spellStart"/>
+            <w:r>
+              <w:rPr>
+                <w:color w:val="808080"/>
+              </w:rPr>
+              <w:t>int_a</w:t>
+            </w:r>
+            <w:proofErr w:type="spellEnd"/>
+            <w:r>
+              <w:rPr>
+                <w:color w:val="808080"/>
+              </w:rPr>
+              <w:t>" : "35",</w:t>
+            </w:r>
+          </w:p>
+          <w:p>
+            <w:pPr>
+              <w:rPr>
+                <w:color w:val="454545"/>
+              </w:rPr>
+            </w:pPr>
+            <w:r>
+              <w:rPr>
+                <w:color w:val="808080"/>
+              </w:rPr>
+              <w:t>            "</w:t>
+            </w:r>
+            <w:proofErr w:type="spellStart"/>
+            <w:r>
+              <w:rPr>
+                <w:color w:val="808080"/>
+              </w:rPr>
+              <w:t>int_b</w:t>
+            </w:r>
+            <w:proofErr w:type="spellEnd"/>
+            <w:r>
+              <w:rPr>
+                <w:color w:val="808080"/>
+              </w:rPr>
+              <w:t>" : "45",</w:t>
+            </w:r>
+          </w:p>
+          <w:p>
+            <w:pPr>
+              <w:rPr>
+                <w:color w:val="454545"/>
+              </w:rPr>
+            </w:pPr>
+            <w:r>
+              <w:rPr>
+                <w:color w:val="808080"/>
+              </w:rPr>
+              <w:t>            "</w:t>
+            </w:r>
+            <w:proofErr w:type="spellStart"/>
+            <w:r>
+              <w:rPr>
+                <w:color w:val="808080"/>
+              </w:rPr>
+              <w:t>int_c</w:t>
+            </w:r>
+            <w:proofErr w:type="spellEnd"/>
+            <w:r>
+              <w:rPr>
+                <w:color w:val="808080"/>
+              </w:rPr>
+              <w:t>" : "61",</w:t>
+            </w:r>
+          </w:p>
+          <w:p>
+            <w:pPr>
+              <w:rPr>
+                <w:color w:val="454545"/>
+              </w:rPr>
+            </w:pPr>
+            <w:r>
+              <w:rPr>
+                <w:color w:val="808080"/>
+              </w:rPr>
+              <w:t>            "</w:t>
+            </w:r>
+            <w:proofErr w:type="spellStart"/>
+            <w:r>
+              <w:rPr>
+                <w:color w:val="808080"/>
+              </w:rPr>
+              <w:t>int_d</w:t>
+            </w:r>
+            <w:proofErr w:type="spellEnd"/>
+            <w:r>
+              <w:rPr>
+                <w:color w:val="808080"/>
+              </w:rPr>
+              <w:t>" : "59",</w:t>
+            </w:r>
+          </w:p>
+          <w:p>
+            <w:pPr>
+              <w:rPr>
+                <w:color w:val="454545"/>
+              </w:rPr>
+            </w:pPr>
+            <w:r>
+              <w:rPr>
+                <w:color w:val="808080"/>
+              </w:rPr>
+              <w:t>            "</w:t>
+            </w:r>
+            <w:proofErr w:type="spellStart"/>
+            <w:r>
+              <w:rPr>
+                <w:color w:val="808080"/>
+              </w:rPr>
+              <w:t>int_e</w:t>
+            </w:r>
+            <w:proofErr w:type="spellEnd"/>
+            <w:r>
+              <w:rPr>
+                <w:color w:val="808080"/>
+              </w:rPr>
+              <w:t>" : "73"</w:t>
+            </w:r>
+          </w:p>
+          <w:p>
+            <w:pPr>
+              <w:rPr>
+                <w:color w:val="454545"/>
+              </w:rPr>
+            </w:pPr>
+            <w:r>
+              <w:rPr>
+                <w:color w:val="808080"/>
+              </w:rPr>
+              <w:t>}</w:t>
             </w:r>
           </w:p>
         </w:tc>
@@ -1584,6 +2021,7 @@
           <w:color w:val="454545"/>
         </w:rPr>
       </w:pPr>
+      <w:proofErr w:type="gramStart"/>
       <w:r>
         <w:rPr>
           <w:rFonts w:ascii="Courier New" w:hAnsi="Courier New" w:cs="Courier New"/>
@@ -1621,14 +2059,16 @@
           <w:color w:val="92D050"/>
           <w:shd w:val="clear" w:color="auto" w:fill="000000"/>
         </w:rPr>
-        <w:t>script_21_05.</w:t>
-      </w:r>
+        <w:t>script_23_05.</w:t>
+      </w:r>
+      <w:proofErr w:type="gramEnd"/>
       <w:r>
         <w:rPr>
           <w:color w:val="454545"/>
         </w:rPr>
         <w:t> </w:t>
       </w:r>
+      <w:proofErr w:type="gramStart"/>
       <w:r>
         <w:rPr>
           <w:rFonts w:ascii="Courier New" w:hAnsi="Courier New" w:cs="Courier New"/>
@@ -1639,6 +2079,7 @@
         </w:rPr>
         <w:t>rb</w:t>
       </w:r>
+      <w:proofErr w:type="gramEnd"/>
       <w:r>
         <w:rPr>
           <w:rFonts w:ascii="Courier New" w:hAnsi="Courier New" w:cs="Courier New"/>
@@ -1656,7 +2097,7 @@
           <w:color w:val="FFFF00"/>
           <w:shd w:val="clear" w:color="auto" w:fill="000000"/>
         </w:rPr>
-        <w:t>-o ./hw_21/etc/input_21_05.txt</w:t>
+        <w:t>-o ./hw_23/etc/input_23_05.json</w:t>
       </w:r>
     </w:p>
     <w:p>
@@ -1671,6 +2112,7 @@
         <w:rPr>
           <w:color w:val="00B050"/>
         </w:rPr>
+        <w:lastRenderedPageBreak/>
         <w:t>Output: </w:t>
       </w:r>
       <w:r>
@@ -1729,11 +2171,19 @@
         </w:rPr>
         <w:t> </w:t>
       </w:r>
+      <w:proofErr w:type="gramStart"/>
       <w:r>
         <w:rPr>
           <w:color w:val="984806"/>
         </w:rPr>
-        <w:t>script_21_06.rb </w:t>
+        <w:t>script_23_06.rb</w:t>
+      </w:r>
+      <w:proofErr w:type="gramEnd"/>
+      <w:r>
+        <w:rPr>
+          <w:color w:val="984806"/>
+        </w:rPr>
+        <w:t> </w:t>
       </w:r>
       <w:r>
         <w:rPr>
@@ -1760,8 +2210,16 @@
         <w:rPr>
           <w:color w:val="FF0000"/>
         </w:rPr>
-        <w:t>input_21_06_A.txt</w:t>
-      </w:r>
+        <w:t xml:space="preserve">input_23_06_A. </w:t>
+      </w:r>
+      <w:proofErr w:type="spellStart"/>
+      <w:r>
+        <w:rPr>
+          <w:color w:val="FF0000"/>
+        </w:rPr>
+        <w:t>json</w:t>
+      </w:r>
+      <w:proofErr w:type="spellEnd"/>
     </w:p>
     <w:tbl>
       <w:tblPr>
@@ -1776,7 +2234,7 @@
       </w:tblPr>
       <w:tblGrid>
         <w:gridCol w:w="450"/>
-        <w:gridCol w:w="7264"/>
+        <w:gridCol w:w="8010"/>
       </w:tblGrid>
       <w:tr>
         <w:trPr>
@@ -1839,7 +2297,6 @@
               <w:rPr>
                 <w:color w:val="FFFFFF"/>
               </w:rPr>
-              <w:lastRenderedPageBreak/>
               <w:t>3.</w:t>
             </w:r>
           </w:p>
@@ -1868,7 +2325,7 @@
               <w:rPr>
                 <w:color w:val="FFFFFF"/>
               </w:rPr>
-              <w:t>5.</w:t>
+              <w:t>6.</w:t>
             </w:r>
           </w:p>
           <w:p>
@@ -1882,13 +2339,41 @@
               <w:rPr>
                 <w:color w:val="FFFFFF"/>
               </w:rPr>
-              <w:t>6.</w:t>
+              <w:t>7.</w:t>
+            </w:r>
+          </w:p>
+          <w:p>
+            <w:pPr>
+              <w:jc w:val="right"/>
+              <w:rPr>
+                <w:color w:val="454545"/>
+              </w:rPr>
+            </w:pPr>
+            <w:r>
+              <w:rPr>
+                <w:color w:val="FFFFFF"/>
+              </w:rPr>
+              <w:t>8.</w:t>
+            </w:r>
+          </w:p>
+          <w:p>
+            <w:pPr>
+              <w:jc w:val="right"/>
+              <w:rPr>
+                <w:color w:val="454545"/>
+              </w:rPr>
+            </w:pPr>
+            <w:r>
+              <w:rPr>
+                <w:color w:val="FFFFFF"/>
+              </w:rPr>
+              <w:t>9.</w:t>
             </w:r>
           </w:p>
         </w:tc>
         <w:tc>
           <w:tcPr>
-            <w:tcW w:w="7264" w:type="dxa"/>
+            <w:tcW w:w="8010" w:type="dxa"/>
             <w:tcBorders>
               <w:top w:val="single" w:sz="8" w:space="0" w:color="BFBFBF"/>
               <w:left w:val="nil"/>
@@ -1914,74 +2399,182 @@
               <w:rPr>
                 <w:color w:val="808080"/>
               </w:rPr>
-              <w:lastRenderedPageBreak/>
-              <w:t>2</w:t>
-            </w:r>
-          </w:p>
-          <w:p>
-            <w:pPr>
-              <w:rPr>
-                <w:color w:val="454545"/>
-              </w:rPr>
-            </w:pPr>
-            <w:r>
-              <w:rPr>
-                <w:color w:val="808080"/>
-              </w:rPr>
-              <w:t>4</w:t>
-            </w:r>
-          </w:p>
-          <w:p>
-            <w:pPr>
-              <w:rPr>
-                <w:color w:val="454545"/>
-              </w:rPr>
-            </w:pPr>
-            <w:r>
-              <w:rPr>
-                <w:color w:val="808080"/>
-              </w:rPr>
-              <w:lastRenderedPageBreak/>
-              <w:t>6</w:t>
-            </w:r>
-          </w:p>
-          <w:p>
-            <w:pPr>
-              <w:rPr>
-                <w:color w:val="454545"/>
-              </w:rPr>
-            </w:pPr>
-            <w:r>
-              <w:rPr>
-                <w:color w:val="808080"/>
-              </w:rPr>
-              <w:t>8</w:t>
-            </w:r>
-          </w:p>
-          <w:p>
-            <w:pPr>
-              <w:rPr>
-                <w:color w:val="454545"/>
-              </w:rPr>
-            </w:pPr>
-            <w:r>
-              <w:rPr>
-                <w:color w:val="808080"/>
-              </w:rPr>
-              <w:t>10</w:t>
-            </w:r>
-          </w:p>
-          <w:p>
-            <w:pPr>
-              <w:rPr>
-                <w:color w:val="454545"/>
-              </w:rPr>
-            </w:pPr>
-            <w:r>
-              <w:rPr>
-                <w:color w:val="808080"/>
-              </w:rPr>
-              <w:t>12</w:t>
+              <w:t>{</w:t>
+            </w:r>
+          </w:p>
+          <w:p>
+            <w:pPr>
+              <w:rPr>
+                <w:color w:val="454545"/>
+              </w:rPr>
+            </w:pPr>
+            <w:r>
+              <w:rPr>
+                <w:color w:val="808080"/>
+              </w:rPr>
+              <w:t>            "</w:t>
+            </w:r>
+            <w:proofErr w:type="spellStart"/>
+            <w:r>
+              <w:rPr>
+                <w:color w:val="808080"/>
+              </w:rPr>
+              <w:t>int_a</w:t>
+            </w:r>
+            <w:proofErr w:type="spellEnd"/>
+            <w:r>
+              <w:rPr>
+                <w:color w:val="808080"/>
+              </w:rPr>
+              <w:t>" : "2",</w:t>
+            </w:r>
+          </w:p>
+          <w:p>
+            <w:pPr>
+              <w:rPr>
+                <w:color w:val="454545"/>
+              </w:rPr>
+            </w:pPr>
+            <w:r>
+              <w:rPr>
+                <w:color w:val="808080"/>
+              </w:rPr>
+              <w:t>            "</w:t>
+            </w:r>
+            <w:proofErr w:type="spellStart"/>
+            <w:r>
+              <w:rPr>
+                <w:color w:val="808080"/>
+              </w:rPr>
+              <w:t>int_b</w:t>
+            </w:r>
+            <w:proofErr w:type="spellEnd"/>
+            <w:r>
+              <w:rPr>
+                <w:color w:val="808080"/>
+              </w:rPr>
+              <w:t>" : "4",</w:t>
+            </w:r>
+          </w:p>
+          <w:p>
+            <w:pPr>
+              <w:rPr>
+                <w:color w:val="454545"/>
+              </w:rPr>
+            </w:pPr>
+            <w:r>
+              <w:rPr>
+                <w:color w:val="808080"/>
+              </w:rPr>
+              <w:t>            "</w:t>
+            </w:r>
+            <w:proofErr w:type="spellStart"/>
+            <w:r>
+              <w:rPr>
+                <w:color w:val="808080"/>
+              </w:rPr>
+              <w:t>int_c</w:t>
+            </w:r>
+            <w:proofErr w:type="spellEnd"/>
+            <w:r>
+              <w:rPr>
+                <w:color w:val="808080"/>
+              </w:rPr>
+              <w:t>" : "6",</w:t>
+            </w:r>
+          </w:p>
+          <w:p>
+            <w:pPr>
+              <w:rPr>
+                <w:color w:val="454545"/>
+              </w:rPr>
+            </w:pPr>
+            <w:r>
+              <w:rPr>
+                <w:color w:val="808080"/>
+              </w:rPr>
+              <w:t>            "</w:t>
+            </w:r>
+            <w:proofErr w:type="spellStart"/>
+            <w:r>
+              <w:rPr>
+                <w:color w:val="808080"/>
+              </w:rPr>
+              <w:t>int_d</w:t>
+            </w:r>
+            <w:proofErr w:type="spellEnd"/>
+            <w:r>
+              <w:rPr>
+                <w:color w:val="808080"/>
+              </w:rPr>
+              <w:t>" : "8",</w:t>
+            </w:r>
+          </w:p>
+          <w:p>
+            <w:pPr>
+              <w:rPr>
+                <w:color w:val="454545"/>
+              </w:rPr>
+            </w:pPr>
+            <w:r>
+              <w:rPr>
+                <w:color w:val="808080"/>
+              </w:rPr>
+              <w:t>            "</w:t>
+            </w:r>
+            <w:proofErr w:type="spellStart"/>
+            <w:r>
+              <w:rPr>
+                <w:color w:val="808080"/>
+              </w:rPr>
+              <w:t>int_e</w:t>
+            </w:r>
+            <w:proofErr w:type="spellEnd"/>
+            <w:r>
+              <w:rPr>
+                <w:color w:val="808080"/>
+              </w:rPr>
+              <w:t>" : "10",</w:t>
+            </w:r>
+          </w:p>
+          <w:p>
+            <w:pPr>
+              <w:rPr>
+                <w:color w:val="454545"/>
+              </w:rPr>
+            </w:pPr>
+            <w:r>
+              <w:rPr>
+                <w:color w:val="808080"/>
+              </w:rPr>
+              <w:t>            "</w:t>
+            </w:r>
+            <w:proofErr w:type="spellStart"/>
+            <w:r>
+              <w:rPr>
+                <w:color w:val="808080"/>
+              </w:rPr>
+              <w:t>int_f</w:t>
+            </w:r>
+            <w:proofErr w:type="spellEnd"/>
+            <w:r>
+              <w:rPr>
+                <w:color w:val="808080"/>
+              </w:rPr>
+              <w:t>" : "12"</w:t>
+            </w:r>
+          </w:p>
+          <w:p>
+            <w:pPr>
+              <w:rPr>
+                <w:color w:val="454545"/>
+              </w:rPr>
+            </w:pPr>
+            <w:r>
+              <w:rPr>
+                <w:color w:val="808080"/>
+              </w:rPr>
+              <w:t>}</w:t>
             </w:r>
           </w:p>
         </w:tc>
@@ -1995,6 +2588,7 @@
           <w:color w:val="454545"/>
         </w:rPr>
       </w:pPr>
+      <w:proofErr w:type="gramStart"/>
       <w:r>
         <w:rPr>
           <w:rFonts w:ascii="Courier New" w:hAnsi="Courier New" w:cs="Courier New"/>
@@ -2003,7 +2597,6 @@
           <w:color w:val="808080"/>
           <w:shd w:val="clear" w:color="auto" w:fill="000000"/>
         </w:rPr>
-        <w:lastRenderedPageBreak/>
         <w:t>C:\&gt;</w:t>
       </w:r>
       <w:r>
@@ -2033,14 +2626,16 @@
           <w:color w:val="92D050"/>
           <w:shd w:val="clear" w:color="auto" w:fill="000000"/>
         </w:rPr>
-        <w:t>script_21_06.</w:t>
-      </w:r>
+        <w:t>script_23_06.</w:t>
+      </w:r>
+      <w:proofErr w:type="gramEnd"/>
       <w:r>
         <w:rPr>
           <w:color w:val="454545"/>
         </w:rPr>
         <w:t> </w:t>
       </w:r>
+      <w:proofErr w:type="gramStart"/>
       <w:r>
         <w:rPr>
           <w:rFonts w:ascii="Courier New" w:hAnsi="Courier New" w:cs="Courier New"/>
@@ -2051,6 +2646,7 @@
         </w:rPr>
         <w:t>rb</w:t>
       </w:r>
+      <w:proofErr w:type="gramEnd"/>
       <w:r>
         <w:rPr>
           <w:rFonts w:ascii="Courier New" w:hAnsi="Courier New" w:cs="Courier New"/>
@@ -2068,17 +2664,38 @@
           <w:color w:val="FFFF00"/>
           <w:shd w:val="clear" w:color="auto" w:fill="000000"/>
         </w:rPr>
-        <w:t>-o ./hw_21/etc/input_21_06_A.txt</w:t>
+        <w:t>-o ./hw_23/etc/input_23_06_A.json</w:t>
       </w:r>
     </w:p>
     <w:p>
       <w:pPr>
         <w:shd w:val="clear" w:color="auto" w:fill="FFFFFF"/>
-        <w:ind w:left="1080"/>
+        <w:ind w:left="1440"/>
         <w:rPr>
           <w:color w:val="454545"/>
         </w:rPr>
       </w:pPr>
+      <w:r>
+        <w:rPr>
+          <w:color w:val="00B050"/>
+        </w:rPr>
+        <w:t>A.</w:t>
+      </w:r>
+      <w:r>
+        <w:rPr>
+          <w:color w:val="00B050"/>
+          <w:sz w:val="14"/>
+          <w:szCs w:val="14"/>
+        </w:rPr>
+        <w:t>     </w:t>
+      </w:r>
+      <w:r>
+        <w:rPr>
+          <w:color w:val="00B050"/>
+          <w:sz w:val="14"/>
+        </w:rPr>
+        <w:t> </w:t>
+      </w:r>
       <w:r>
         <w:rPr>
           <w:color w:val="00B050"/>
@@ -2131,8 +2748,16 @@
         <w:rPr>
           <w:color w:val="FF0000"/>
         </w:rPr>
-        <w:t>input_21_06_B.txt</w:t>
-      </w:r>
+        <w:t xml:space="preserve">input_23_06_B. </w:t>
+      </w:r>
+      <w:proofErr w:type="spellStart"/>
+      <w:r>
+        <w:rPr>
+          <w:color w:val="FF0000"/>
+        </w:rPr>
+        <w:t>json</w:t>
+      </w:r>
+      <w:proofErr w:type="spellEnd"/>
     </w:p>
     <w:tbl>
       <w:tblPr>
@@ -2147,7 +2772,7 @@
       </w:tblPr>
       <w:tblGrid>
         <w:gridCol w:w="516"/>
-        <w:gridCol w:w="7231"/>
+        <w:gridCol w:w="7960"/>
       </w:tblGrid>
       <w:tr>
         <w:trPr>
@@ -2155,7 +2780,7 @@
         </w:trPr>
         <w:tc>
           <w:tcPr>
-            <w:tcW w:w="483" w:type="dxa"/>
+            <w:tcW w:w="500" w:type="dxa"/>
             <w:tcBorders>
               <w:top w:val="single" w:sz="8" w:space="0" w:color="BFBFBF"/>
               <w:left w:val="single" w:sz="8" w:space="0" w:color="BFBFBF"/>
@@ -2238,7 +2863,7 @@
               <w:rPr>
                 <w:color w:val="FFFFFF"/>
               </w:rPr>
-              <w:t>5.</w:t>
+              <w:t>6.</w:t>
             </w:r>
           </w:p>
           <w:p>
@@ -2252,7 +2877,7 @@
               <w:rPr>
                 <w:color w:val="FFFFFF"/>
               </w:rPr>
-              <w:t>6.</w:t>
+              <w:t>7.</w:t>
             </w:r>
           </w:p>
           <w:p>
@@ -2266,7 +2891,7 @@
               <w:rPr>
                 <w:color w:val="FFFFFF"/>
               </w:rPr>
-              <w:t>7.</w:t>
+              <w:t>8.</w:t>
             </w:r>
           </w:p>
           <w:p>
@@ -2280,7 +2905,7 @@
               <w:rPr>
                 <w:color w:val="FFFFFF"/>
               </w:rPr>
-              <w:t>8.</w:t>
+              <w:t>9.</w:t>
             </w:r>
           </w:p>
           <w:p>
@@ -2294,7 +2919,7 @@
               <w:rPr>
                 <w:color w:val="FFFFFF"/>
               </w:rPr>
-              <w:t>9.</w:t>
+              <w:t>10.</w:t>
             </w:r>
           </w:p>
           <w:p>
@@ -2308,13 +2933,41 @@
               <w:rPr>
                 <w:color w:val="FFFFFF"/>
               </w:rPr>
-              <w:t>10.</w:t>
+              <w:t>11.</w:t>
+            </w:r>
+          </w:p>
+          <w:p>
+            <w:pPr>
+              <w:jc w:val="right"/>
+              <w:rPr>
+                <w:color w:val="454545"/>
+              </w:rPr>
+            </w:pPr>
+            <w:r>
+              <w:rPr>
+                <w:color w:val="FFFFFF"/>
+              </w:rPr>
+              <w:t>12.</w:t>
+            </w:r>
+          </w:p>
+          <w:p>
+            <w:pPr>
+              <w:jc w:val="right"/>
+              <w:rPr>
+                <w:color w:val="454545"/>
+              </w:rPr>
+            </w:pPr>
+            <w:r>
+              <w:rPr>
+                <w:color w:val="FFFFFF"/>
+              </w:rPr>
+              <w:t>13</w:t>
             </w:r>
           </w:p>
         </w:tc>
         <w:tc>
           <w:tcPr>
-            <w:tcW w:w="7231" w:type="dxa"/>
+            <w:tcW w:w="7960" w:type="dxa"/>
             <w:tcBorders>
               <w:top w:val="single" w:sz="8" w:space="0" w:color="BFBFBF"/>
               <w:left w:val="nil"/>
@@ -2340,124 +2993,290 @@
               <w:rPr>
                 <w:color w:val="808080"/>
               </w:rPr>
-              <w:t>23</w:t>
-            </w:r>
-          </w:p>
-          <w:p>
-            <w:pPr>
-              <w:rPr>
-                <w:color w:val="454545"/>
-              </w:rPr>
-            </w:pPr>
-            <w:r>
-              <w:rPr>
-                <w:color w:val="808080"/>
-              </w:rPr>
-              <w:t>15</w:t>
-            </w:r>
-          </w:p>
-          <w:p>
-            <w:pPr>
-              <w:rPr>
-                <w:color w:val="454545"/>
-              </w:rPr>
-            </w:pPr>
-            <w:r>
-              <w:rPr>
-                <w:color w:val="808080"/>
-              </w:rPr>
-              <w:t>97</w:t>
-            </w:r>
-          </w:p>
-          <w:p>
-            <w:pPr>
-              <w:rPr>
-                <w:color w:val="454545"/>
-              </w:rPr>
-            </w:pPr>
-            <w:r>
-              <w:rPr>
-                <w:color w:val="808080"/>
-              </w:rPr>
-              <w:t>45</w:t>
-            </w:r>
-          </w:p>
-          <w:p>
-            <w:pPr>
-              <w:rPr>
-                <w:color w:val="454545"/>
-              </w:rPr>
-            </w:pPr>
-            <w:r>
-              <w:rPr>
-                <w:color w:val="808080"/>
-              </w:rPr>
-              <w:t>365</w:t>
-            </w:r>
-          </w:p>
-          <w:p>
-            <w:pPr>
-              <w:rPr>
-                <w:color w:val="454545"/>
-              </w:rPr>
-            </w:pPr>
-            <w:r>
-              <w:rPr>
-                <w:color w:val="808080"/>
-              </w:rPr>
-              <w:t>1234</w:t>
-            </w:r>
-          </w:p>
-          <w:p>
-            <w:pPr>
-              <w:rPr>
-                <w:color w:val="454545"/>
-              </w:rPr>
-            </w:pPr>
-            <w:r>
-              <w:rPr>
-                <w:color w:val="808080"/>
-              </w:rPr>
-              <w:t>523665</w:t>
-            </w:r>
-          </w:p>
-          <w:p>
-            <w:pPr>
-              <w:rPr>
-                <w:color w:val="454545"/>
-              </w:rPr>
-            </w:pPr>
-            <w:r>
-              <w:rPr>
-                <w:color w:val="808080"/>
-              </w:rPr>
-              <w:t>45</w:t>
-            </w:r>
-          </w:p>
-          <w:p>
-            <w:pPr>
-              <w:rPr>
-                <w:color w:val="454545"/>
-              </w:rPr>
-            </w:pPr>
-            <w:r>
-              <w:rPr>
-                <w:color w:val="808080"/>
-              </w:rPr>
-              <w:t>2971</w:t>
-            </w:r>
-          </w:p>
-          <w:p>
-            <w:pPr>
-              <w:rPr>
-                <w:color w:val="454545"/>
-              </w:rPr>
-            </w:pPr>
-            <w:r>
-              <w:rPr>
-                <w:color w:val="808080"/>
-              </w:rPr>
-              <w:t>22145</w:t>
+              <w:t>{</w:t>
+            </w:r>
+          </w:p>
+          <w:p>
+            <w:pPr>
+              <w:rPr>
+                <w:color w:val="454545"/>
+              </w:rPr>
+            </w:pPr>
+            <w:r>
+              <w:rPr>
+                <w:color w:val="808080"/>
+              </w:rPr>
+              <w:t>            "</w:t>
+            </w:r>
+            <w:proofErr w:type="spellStart"/>
+            <w:r>
+              <w:rPr>
+                <w:color w:val="808080"/>
+              </w:rPr>
+              <w:t>int_a</w:t>
+            </w:r>
+            <w:proofErr w:type="spellEnd"/>
+            <w:r>
+              <w:rPr>
+                <w:color w:val="808080"/>
+              </w:rPr>
+              <w:t>" : "23",</w:t>
+            </w:r>
+          </w:p>
+          <w:p>
+            <w:pPr>
+              <w:rPr>
+                <w:color w:val="454545"/>
+              </w:rPr>
+            </w:pPr>
+            <w:r>
+              <w:rPr>
+                <w:color w:val="808080"/>
+              </w:rPr>
+              <w:t>            "</w:t>
+            </w:r>
+            <w:proofErr w:type="spellStart"/>
+            <w:r>
+              <w:rPr>
+                <w:color w:val="808080"/>
+              </w:rPr>
+              <w:t>int_b</w:t>
+            </w:r>
+            <w:proofErr w:type="spellEnd"/>
+            <w:r>
+              <w:rPr>
+                <w:color w:val="808080"/>
+              </w:rPr>
+              <w:t>" : "15",</w:t>
+            </w:r>
+          </w:p>
+          <w:p>
+            <w:pPr>
+              <w:rPr>
+                <w:color w:val="454545"/>
+              </w:rPr>
+            </w:pPr>
+            <w:r>
+              <w:rPr>
+                <w:color w:val="808080"/>
+              </w:rPr>
+              <w:t>            "</w:t>
+            </w:r>
+            <w:proofErr w:type="spellStart"/>
+            <w:r>
+              <w:rPr>
+                <w:color w:val="808080"/>
+              </w:rPr>
+              <w:t>int_c</w:t>
+            </w:r>
+            <w:proofErr w:type="spellEnd"/>
+            <w:r>
+              <w:rPr>
+                <w:color w:val="808080"/>
+              </w:rPr>
+              <w:t>" : "97",</w:t>
+            </w:r>
+          </w:p>
+          <w:p>
+            <w:pPr>
+              <w:rPr>
+                <w:color w:val="454545"/>
+              </w:rPr>
+            </w:pPr>
+            <w:r>
+              <w:rPr>
+                <w:color w:val="808080"/>
+              </w:rPr>
+              <w:t>            "</w:t>
+            </w:r>
+            <w:proofErr w:type="spellStart"/>
+            <w:r>
+              <w:rPr>
+                <w:color w:val="808080"/>
+              </w:rPr>
+              <w:t>int_d</w:t>
+            </w:r>
+            <w:proofErr w:type="spellEnd"/>
+            <w:r>
+              <w:rPr>
+                <w:color w:val="808080"/>
+              </w:rPr>
+              <w:t>" : "45",</w:t>
+            </w:r>
+          </w:p>
+          <w:p>
+            <w:pPr>
+              <w:rPr>
+                <w:color w:val="454545"/>
+              </w:rPr>
+            </w:pPr>
+            <w:r>
+              <w:rPr>
+                <w:color w:val="808080"/>
+              </w:rPr>
+              <w:t>            "</w:t>
+            </w:r>
+            <w:proofErr w:type="spellStart"/>
+            <w:r>
+              <w:rPr>
+                <w:color w:val="808080"/>
+              </w:rPr>
+              <w:t>int_e</w:t>
+            </w:r>
+            <w:proofErr w:type="spellEnd"/>
+            <w:r>
+              <w:rPr>
+                <w:color w:val="808080"/>
+              </w:rPr>
+              <w:t>" : "365",</w:t>
+            </w:r>
+          </w:p>
+          <w:p>
+            <w:pPr>
+              <w:rPr>
+                <w:color w:val="454545"/>
+              </w:rPr>
+            </w:pPr>
+            <w:r>
+              <w:rPr>
+                <w:color w:val="808080"/>
+              </w:rPr>
+              <w:t>            "</w:t>
+            </w:r>
+            <w:proofErr w:type="spellStart"/>
+            <w:r>
+              <w:rPr>
+                <w:color w:val="808080"/>
+              </w:rPr>
+              <w:t>int_f</w:t>
+            </w:r>
+            <w:proofErr w:type="spellEnd"/>
+            <w:r>
+              <w:rPr>
+                <w:color w:val="808080"/>
+              </w:rPr>
+              <w:t>" : "1234",</w:t>
+            </w:r>
+          </w:p>
+          <w:p>
+            <w:pPr>
+              <w:rPr>
+                <w:color w:val="454545"/>
+              </w:rPr>
+            </w:pPr>
+            <w:r>
+              <w:rPr>
+                <w:color w:val="808080"/>
+              </w:rPr>
+              <w:t>            "</w:t>
+            </w:r>
+            <w:proofErr w:type="spellStart"/>
+            <w:r>
+              <w:rPr>
+                <w:color w:val="808080"/>
+              </w:rPr>
+              <w:t>int_g</w:t>
+            </w:r>
+            <w:proofErr w:type="spellEnd"/>
+            <w:r>
+              <w:rPr>
+                <w:color w:val="808080"/>
+              </w:rPr>
+              <w:t>" : "523665",</w:t>
+            </w:r>
+          </w:p>
+          <w:p>
+            <w:pPr>
+              <w:rPr>
+                <w:color w:val="454545"/>
+              </w:rPr>
+            </w:pPr>
+            <w:r>
+              <w:rPr>
+                <w:color w:val="808080"/>
+              </w:rPr>
+              <w:t>            "</w:t>
+            </w:r>
+            <w:proofErr w:type="spellStart"/>
+            <w:r>
+              <w:rPr>
+                <w:color w:val="808080"/>
+              </w:rPr>
+              <w:t>int_h</w:t>
+            </w:r>
+            <w:proofErr w:type="spellEnd"/>
+            <w:r>
+              <w:rPr>
+                <w:color w:val="808080"/>
+              </w:rPr>
+              <w:t>" : "45",</w:t>
+            </w:r>
+          </w:p>
+          <w:p>
+            <w:pPr>
+              <w:rPr>
+                <w:color w:val="454545"/>
+              </w:rPr>
+            </w:pPr>
+            <w:r>
+              <w:rPr>
+                <w:color w:val="808080"/>
+              </w:rPr>
+              <w:t>            "</w:t>
+            </w:r>
+            <w:proofErr w:type="spellStart"/>
+            <w:r>
+              <w:rPr>
+                <w:color w:val="808080"/>
+              </w:rPr>
+              <w:t>int_i</w:t>
+            </w:r>
+            <w:proofErr w:type="spellEnd"/>
+            <w:r>
+              <w:rPr>
+                <w:color w:val="808080"/>
+              </w:rPr>
+              <w:t>" : "2971",</w:t>
+            </w:r>
+          </w:p>
+          <w:p>
+            <w:pPr>
+              <w:rPr>
+                <w:color w:val="454545"/>
+              </w:rPr>
+            </w:pPr>
+            <w:r>
+              <w:rPr>
+                <w:color w:val="808080"/>
+              </w:rPr>
+              <w:t>            "</w:t>
+            </w:r>
+            <w:proofErr w:type="spellStart"/>
+            <w:r>
+              <w:rPr>
+                <w:color w:val="808080"/>
+              </w:rPr>
+              <w:t>int_j</w:t>
+            </w:r>
+            <w:proofErr w:type="spellEnd"/>
+            <w:r>
+              <w:rPr>
+                <w:color w:val="808080"/>
+              </w:rPr>
+              <w:t>" : "22145"</w:t>
+            </w:r>
+          </w:p>
+          <w:p>
+            <w:pPr>
+              <w:rPr>
+                <w:color w:val="454545"/>
+              </w:rPr>
+            </w:pPr>
+            <w:r>
+              <w:rPr>
+                <w:color w:val="808080"/>
+              </w:rPr>
+              <w:t>}</w:t>
             </w:r>
           </w:p>
         </w:tc>
@@ -2471,6 +3290,7 @@
           <w:color w:val="454545"/>
         </w:rPr>
       </w:pPr>
+      <w:proofErr w:type="gramStart"/>
       <w:r>
         <w:rPr>
           <w:rFonts w:ascii="Courier New" w:hAnsi="Courier New" w:cs="Courier New"/>
@@ -2508,14 +3328,16 @@
           <w:color w:val="92D050"/>
           <w:shd w:val="clear" w:color="auto" w:fill="000000"/>
         </w:rPr>
-        <w:t>script_21_06.</w:t>
-      </w:r>
+        <w:t>script_23_06.</w:t>
+      </w:r>
+      <w:proofErr w:type="gramEnd"/>
       <w:r>
         <w:rPr>
           <w:color w:val="454545"/>
         </w:rPr>
         <w:t> </w:t>
       </w:r>
+      <w:proofErr w:type="gramStart"/>
       <w:r>
         <w:rPr>
           <w:rFonts w:ascii="Courier New" w:hAnsi="Courier New" w:cs="Courier New"/>
@@ -2526,6 +3348,7 @@
         </w:rPr>
         <w:t>rb</w:t>
       </w:r>
+      <w:proofErr w:type="gramEnd"/>
       <w:r>
         <w:rPr>
           <w:rFonts w:ascii="Courier New" w:hAnsi="Courier New" w:cs="Courier New"/>
@@ -2543,17 +3366,38 @@
           <w:color w:val="FFFF00"/>
           <w:shd w:val="clear" w:color="auto" w:fill="000000"/>
         </w:rPr>
-        <w:t>-o ./hw_21/etc/input_21_06_B.txt</w:t>
+        <w:t>-o ./hw_23/etc/input_23_06_B.json</w:t>
       </w:r>
     </w:p>
     <w:p>
       <w:pPr>
         <w:shd w:val="clear" w:color="auto" w:fill="FFFFFF"/>
-        <w:ind w:left="1080"/>
+        <w:ind w:left="1440"/>
         <w:rPr>
           <w:color w:val="454545"/>
         </w:rPr>
       </w:pPr>
+      <w:r>
+        <w:rPr>
+          <w:color w:val="00B050"/>
+        </w:rPr>
+        <w:t>B.</w:t>
+      </w:r>
+      <w:r>
+        <w:rPr>
+          <w:color w:val="00B050"/>
+          <w:sz w:val="14"/>
+          <w:szCs w:val="14"/>
+        </w:rPr>
+        <w:t>     </w:t>
+      </w:r>
+      <w:r>
+        <w:rPr>
+          <w:color w:val="00B050"/>
+          <w:sz w:val="14"/>
+        </w:rPr>
+        <w:t> </w:t>
+      </w:r>
       <w:r>
         <w:rPr>
           <w:color w:val="00B050"/>
@@ -2617,17 +3461,39 @@
         </w:rPr>
         <w:t> </w:t>
       </w:r>
+      <w:proofErr w:type="gramStart"/>
       <w:r>
         <w:rPr>
           <w:color w:val="984806"/>
         </w:rPr>
-        <w:t>script_21_07.rb </w:t>
+        <w:t>script_23_07.rb</w:t>
+      </w:r>
+      <w:proofErr w:type="gramEnd"/>
+      <w:r>
+        <w:rPr>
+          <w:color w:val="984806"/>
+        </w:rPr>
+        <w:t> </w:t>
       </w:r>
       <w:r>
         <w:rPr>
           <w:color w:val="808080"/>
         </w:rPr>
-        <w:t>(use regex)</w:t>
+        <w:t xml:space="preserve">(use </w:t>
+      </w:r>
+      <w:proofErr w:type="spellStart"/>
+      <w:r>
+        <w:rPr>
+          <w:color w:val="808080"/>
+        </w:rPr>
+        <w:t>regex</w:t>
+      </w:r>
+      <w:proofErr w:type="spellEnd"/>
+      <w:r>
+        <w:rPr>
+          <w:color w:val="808080"/>
+        </w:rPr>
+        <w:t>)</w:t>
       </w:r>
     </w:p>
     <w:p>
@@ -2648,8 +3514,16 @@
         <w:rPr>
           <w:color w:val="FF0000"/>
         </w:rPr>
-        <w:t>input_21_07_A.txt</w:t>
-      </w:r>
+        <w:t xml:space="preserve">input_23_07_A. </w:t>
+      </w:r>
+      <w:proofErr w:type="spellStart"/>
+      <w:r>
+        <w:rPr>
+          <w:color w:val="FF0000"/>
+        </w:rPr>
+        <w:t>json</w:t>
+      </w:r>
+      <w:proofErr w:type="spellEnd"/>
     </w:p>
     <w:tbl>
       <w:tblPr>
@@ -2664,7 +3538,7 @@
       </w:tblPr>
       <w:tblGrid>
         <w:gridCol w:w="450"/>
-        <w:gridCol w:w="7264"/>
+        <w:gridCol w:w="8010"/>
       </w:tblGrid>
       <w:tr>
         <w:trPr>
@@ -2702,10 +3576,38 @@
               <w:t>1.</w:t>
             </w:r>
           </w:p>
+          <w:p>
+            <w:pPr>
+              <w:jc w:val="right"/>
+              <w:rPr>
+                <w:color w:val="454545"/>
+              </w:rPr>
+            </w:pPr>
+            <w:r>
+              <w:rPr>
+                <w:color w:val="FFFFFF"/>
+              </w:rPr>
+              <w:t>2.</w:t>
+            </w:r>
+          </w:p>
+          <w:p>
+            <w:pPr>
+              <w:jc w:val="right"/>
+              <w:rPr>
+                <w:color w:val="454545"/>
+              </w:rPr>
+            </w:pPr>
+            <w:r>
+              <w:rPr>
+                <w:color w:val="FFFFFF"/>
+              </w:rPr>
+              <w:t>3.</w:t>
+            </w:r>
+          </w:p>
         </w:tc>
         <w:tc>
           <w:tcPr>
-            <w:tcW w:w="7264" w:type="dxa"/>
+            <w:tcW w:w="8010" w:type="dxa"/>
             <w:tcBorders>
               <w:top w:val="single" w:sz="8" w:space="0" w:color="BFBFBF"/>
               <w:left w:val="nil"/>
@@ -2731,7 +3633,47 @@
               <w:rPr>
                 <w:color w:val="808080"/>
               </w:rPr>
-              <w:t>Wednesday morning, John Smith was walking on the street.</w:t>
+              <w:t>{</w:t>
+            </w:r>
+          </w:p>
+          <w:p>
+            <w:pPr>
+              <w:rPr>
+                <w:color w:val="454545"/>
+              </w:rPr>
+            </w:pPr>
+            <w:r>
+              <w:rPr>
+                <w:color w:val="808080"/>
+              </w:rPr>
+              <w:t>            "</w:t>
+            </w:r>
+            <w:proofErr w:type="gramStart"/>
+            <w:r>
+              <w:rPr>
+                <w:color w:val="808080"/>
+              </w:rPr>
+              <w:t>sentence</w:t>
+            </w:r>
+            <w:proofErr w:type="gramEnd"/>
+            <w:r>
+              <w:rPr>
+                <w:color w:val="808080"/>
+              </w:rPr>
+              <w:t>" : " Wednesday morning, John Smith was walking on the street."</w:t>
+            </w:r>
+          </w:p>
+          <w:p>
+            <w:pPr>
+              <w:rPr>
+                <w:color w:val="454545"/>
+              </w:rPr>
+            </w:pPr>
+            <w:r>
+              <w:rPr>
+                <w:color w:val="808080"/>
+              </w:rPr>
+              <w:t>}</w:t>
             </w:r>
           </w:p>
         </w:tc>
@@ -2745,6 +3687,7 @@
           <w:color w:val="454545"/>
         </w:rPr>
       </w:pPr>
+      <w:proofErr w:type="gramStart"/>
       <w:r>
         <w:rPr>
           <w:rFonts w:ascii="Courier New" w:hAnsi="Courier New" w:cs="Courier New"/>
@@ -2782,14 +3725,16 @@
           <w:color w:val="92D050"/>
           <w:shd w:val="clear" w:color="auto" w:fill="000000"/>
         </w:rPr>
-        <w:t>script_21_07.</w:t>
-      </w:r>
+        <w:t>script_23_07.</w:t>
+      </w:r>
+      <w:proofErr w:type="gramEnd"/>
       <w:r>
         <w:rPr>
           <w:color w:val="454545"/>
         </w:rPr>
         <w:t> </w:t>
       </w:r>
+      <w:proofErr w:type="gramStart"/>
       <w:r>
         <w:rPr>
           <w:rFonts w:ascii="Courier New" w:hAnsi="Courier New" w:cs="Courier New"/>
@@ -2800,6 +3745,7 @@
         </w:rPr>
         <w:t>rb</w:t>
       </w:r>
+      <w:proofErr w:type="gramEnd"/>
       <w:r>
         <w:rPr>
           <w:rFonts w:ascii="Courier New" w:hAnsi="Courier New" w:cs="Courier New"/>
@@ -2817,7 +3763,7 @@
           <w:color w:val="FFFF00"/>
           <w:shd w:val="clear" w:color="auto" w:fill="000000"/>
         </w:rPr>
-        <w:t>-o ./hw_21/etc/input_21_07_A.txt</w:t>
+        <w:t>-o ./hw_23/etc/input_23_07_A.json</w:t>
       </w:r>
     </w:p>
     <w:p>
@@ -2901,8 +3847,16 @@
         <w:rPr>
           <w:color w:val="FF0000"/>
         </w:rPr>
-        <w:t>input_21_07_B.txt</w:t>
-      </w:r>
+        <w:t xml:space="preserve">input_23_07_B. </w:t>
+      </w:r>
+      <w:proofErr w:type="spellStart"/>
+      <w:r>
+        <w:rPr>
+          <w:color w:val="FF0000"/>
+        </w:rPr>
+        <w:t>json</w:t>
+      </w:r>
+      <w:proofErr w:type="spellEnd"/>
     </w:p>
     <w:tbl>
       <w:tblPr>
@@ -2917,7 +3871,7 @@
       </w:tblPr>
       <w:tblGrid>
         <w:gridCol w:w="450"/>
-        <w:gridCol w:w="7264"/>
+        <w:gridCol w:w="8010"/>
       </w:tblGrid>
       <w:tr>
         <w:trPr>
@@ -2955,10 +3909,38 @@
               <w:t>1.</w:t>
             </w:r>
           </w:p>
+          <w:p>
+            <w:pPr>
+              <w:jc w:val="right"/>
+              <w:rPr>
+                <w:color w:val="454545"/>
+              </w:rPr>
+            </w:pPr>
+            <w:r>
+              <w:rPr>
+                <w:color w:val="FFFFFF"/>
+              </w:rPr>
+              <w:t>2.</w:t>
+            </w:r>
+          </w:p>
+          <w:p>
+            <w:pPr>
+              <w:jc w:val="right"/>
+              <w:rPr>
+                <w:color w:val="454545"/>
+              </w:rPr>
+            </w:pPr>
+            <w:r>
+              <w:rPr>
+                <w:color w:val="FFFFFF"/>
+              </w:rPr>
+              <w:t>3.</w:t>
+            </w:r>
+          </w:p>
         </w:tc>
         <w:tc>
           <w:tcPr>
-            <w:tcW w:w="7264" w:type="dxa"/>
+            <w:tcW w:w="8010" w:type="dxa"/>
             <w:tcBorders>
               <w:top w:val="single" w:sz="8" w:space="0" w:color="BFBFBF"/>
               <w:left w:val="nil"/>
@@ -2984,7 +3966,47 @@
               <w:rPr>
                 <w:color w:val="808080"/>
               </w:rPr>
-              <w:t>Monday evening, Alex More was walking on the street.</w:t>
+              <w:t>{</w:t>
+            </w:r>
+          </w:p>
+          <w:p>
+            <w:pPr>
+              <w:rPr>
+                <w:color w:val="454545"/>
+              </w:rPr>
+            </w:pPr>
+            <w:r>
+              <w:rPr>
+                <w:color w:val="808080"/>
+              </w:rPr>
+              <w:t>            "</w:t>
+            </w:r>
+            <w:proofErr w:type="gramStart"/>
+            <w:r>
+              <w:rPr>
+                <w:color w:val="808080"/>
+              </w:rPr>
+              <w:t>sentence</w:t>
+            </w:r>
+            <w:proofErr w:type="gramEnd"/>
+            <w:r>
+              <w:rPr>
+                <w:color w:val="808080"/>
+              </w:rPr>
+              <w:t>" : " Wednesday morning, John Smith was walking on the street."</w:t>
+            </w:r>
+          </w:p>
+          <w:p>
+            <w:pPr>
+              <w:rPr>
+                <w:color w:val="454545"/>
+              </w:rPr>
+            </w:pPr>
+            <w:r>
+              <w:rPr>
+                <w:color w:val="808080"/>
+              </w:rPr>
+              <w:t>}</w:t>
             </w:r>
           </w:p>
         </w:tc>
@@ -2998,6 +4020,7 @@
           <w:color w:val="454545"/>
         </w:rPr>
       </w:pPr>
+      <w:proofErr w:type="gramStart"/>
       <w:r>
         <w:rPr>
           <w:rFonts w:ascii="Courier New" w:hAnsi="Courier New" w:cs="Courier New"/>
@@ -3035,14 +4058,16 @@
           <w:color w:val="92D050"/>
           <w:shd w:val="clear" w:color="auto" w:fill="000000"/>
         </w:rPr>
-        <w:t>script_21_07.</w:t>
-      </w:r>
+        <w:t>script_23_07.</w:t>
+      </w:r>
+      <w:proofErr w:type="gramEnd"/>
       <w:r>
         <w:rPr>
           <w:color w:val="454545"/>
         </w:rPr>
         <w:t> </w:t>
       </w:r>
+      <w:proofErr w:type="gramStart"/>
       <w:r>
         <w:rPr>
           <w:rFonts w:ascii="Courier New" w:hAnsi="Courier New" w:cs="Courier New"/>
@@ -3053,6 +4078,7 @@
         </w:rPr>
         <w:t>rb</w:t>
       </w:r>
+      <w:proofErr w:type="gramEnd"/>
       <w:r>
         <w:rPr>
           <w:rFonts w:ascii="Courier New" w:hAnsi="Courier New" w:cs="Courier New"/>
@@ -3070,7 +4096,7 @@
           <w:color w:val="FFFF00"/>
           <w:shd w:val="clear" w:color="auto" w:fill="000000"/>
         </w:rPr>
-        <w:t>-o ./hw_21/etc/input_21_07_B.txt</w:t>
+        <w:t>-o ./hw_23/etc/input_23_07_B.json</w:t>
       </w:r>
     </w:p>
     <w:p>
@@ -3148,6 +4174,7 @@
         <w:rPr>
           <w:color w:val="984806"/>
         </w:rPr>
+        <w:lastRenderedPageBreak/>
         <w:t>08.</w:t>
       </w:r>
       <w:r>
@@ -3165,11 +4192,19 @@
         </w:rPr>
         <w:t> </w:t>
       </w:r>
+      <w:proofErr w:type="gramStart"/>
       <w:r>
         <w:rPr>
           <w:color w:val="984806"/>
         </w:rPr>
-        <w:t>script_21_08.rb </w:t>
+        <w:t>script_23_08.rb</w:t>
+      </w:r>
+      <w:proofErr w:type="gramEnd"/>
+      <w:r>
+        <w:rPr>
+          <w:color w:val="984806"/>
+        </w:rPr>
+        <w:t> </w:t>
       </w:r>
       <w:r>
         <w:rPr>
@@ -3196,8 +4231,18 @@
         <w:rPr>
           <w:color w:val="FF0000"/>
         </w:rPr>
-        <w:t>input_21_08.txt</w:t>
-      </w:r>
+        <w:t xml:space="preserve">input_23_08. </w:t>
+      </w:r>
+      <w:proofErr w:type="spellStart"/>
+      <w:proofErr w:type="gramStart"/>
+      <w:r>
+        <w:rPr>
+          <w:color w:val="FF0000"/>
+        </w:rPr>
+        <w:t>json</w:t>
+      </w:r>
+      <w:proofErr w:type="spellEnd"/>
+      <w:proofErr w:type="gramEnd"/>
     </w:p>
     <w:tbl>
       <w:tblPr>
@@ -3212,7 +4257,7 @@
       </w:tblPr>
       <w:tblGrid>
         <w:gridCol w:w="450"/>
-        <w:gridCol w:w="7264"/>
+        <w:gridCol w:w="8010"/>
       </w:tblGrid>
       <w:tr>
         <w:trPr>
@@ -3292,10 +4337,38 @@
               <w:t>4.</w:t>
             </w:r>
           </w:p>
+          <w:p>
+            <w:pPr>
+              <w:jc w:val="right"/>
+              <w:rPr>
+                <w:color w:val="454545"/>
+              </w:rPr>
+            </w:pPr>
+            <w:r>
+              <w:rPr>
+                <w:color w:val="FFFFFF"/>
+              </w:rPr>
+              <w:t>6.</w:t>
+            </w:r>
+          </w:p>
+          <w:p>
+            <w:pPr>
+              <w:jc w:val="right"/>
+              <w:rPr>
+                <w:color w:val="454545"/>
+              </w:rPr>
+            </w:pPr>
+            <w:r>
+              <w:rPr>
+                <w:color w:val="FFFFFF"/>
+              </w:rPr>
+              <w:t>7.</w:t>
+            </w:r>
+          </w:p>
         </w:tc>
         <w:tc>
           <w:tcPr>
-            <w:tcW w:w="7264" w:type="dxa"/>
+            <w:tcW w:w="8010" w:type="dxa"/>
             <w:tcBorders>
               <w:top w:val="single" w:sz="8" w:space="0" w:color="BFBFBF"/>
               <w:left w:val="nil"/>
@@ -3321,46 +4394,128 @@
               <w:rPr>
                 <w:color w:val="808080"/>
               </w:rPr>
-              <w:t>Spring</w:t>
-            </w:r>
-          </w:p>
-          <w:p>
-            <w:pPr>
-              <w:rPr>
-                <w:color w:val="454545"/>
-              </w:rPr>
-            </w:pPr>
-            <w:r>
-              <w:rPr>
-                <w:color w:val="808080"/>
-              </w:rPr>
-              <w:t>Summer</w:t>
-            </w:r>
-          </w:p>
-          <w:p>
-            <w:pPr>
-              <w:rPr>
-                <w:color w:val="454545"/>
-              </w:rPr>
-            </w:pPr>
-            <w:r>
-              <w:rPr>
-                <w:color w:val="808080"/>
-              </w:rPr>
-              <w:t>Fall</w:t>
-            </w:r>
-          </w:p>
-          <w:p>
-            <w:pPr>
-              <w:rPr>
-                <w:color w:val="454545"/>
-              </w:rPr>
-            </w:pPr>
-            <w:r>
-              <w:rPr>
-                <w:color w:val="808080"/>
-              </w:rPr>
-              <w:t>Winter </w:t>
+              <w:t>{</w:t>
+            </w:r>
+          </w:p>
+          <w:p>
+            <w:pPr>
+              <w:rPr>
+                <w:color w:val="454545"/>
+              </w:rPr>
+            </w:pPr>
+            <w:r>
+              <w:rPr>
+                <w:color w:val="808080"/>
+              </w:rPr>
+              <w:t>            "</w:t>
+            </w:r>
+            <w:proofErr w:type="spellStart"/>
+            <w:r>
+              <w:rPr>
+                <w:color w:val="808080"/>
+              </w:rPr>
+              <w:t>season_a</w:t>
+            </w:r>
+            <w:proofErr w:type="spellEnd"/>
+            <w:r>
+              <w:rPr>
+                <w:color w:val="808080"/>
+              </w:rPr>
+              <w:t>" : "Spring",</w:t>
+            </w:r>
+          </w:p>
+          <w:p>
+            <w:pPr>
+              <w:rPr>
+                <w:color w:val="454545"/>
+              </w:rPr>
+            </w:pPr>
+            <w:r>
+              <w:rPr>
+                <w:color w:val="808080"/>
+              </w:rPr>
+              <w:t>            "</w:t>
+            </w:r>
+            <w:proofErr w:type="spellStart"/>
+            <w:r>
+              <w:rPr>
+                <w:color w:val="808080"/>
+              </w:rPr>
+              <w:t>season_b</w:t>
+            </w:r>
+            <w:proofErr w:type="spellEnd"/>
+            <w:r>
+              <w:rPr>
+                <w:color w:val="808080"/>
+              </w:rPr>
+              <w:t>" : "Summer",</w:t>
+            </w:r>
+          </w:p>
+          <w:p>
+            <w:pPr>
+              <w:rPr>
+                <w:color w:val="454545"/>
+              </w:rPr>
+            </w:pPr>
+            <w:r>
+              <w:rPr>
+                <w:color w:val="808080"/>
+              </w:rPr>
+              <w:t>            "</w:t>
+            </w:r>
+            <w:proofErr w:type="spellStart"/>
+            <w:r>
+              <w:rPr>
+                <w:color w:val="808080"/>
+              </w:rPr>
+              <w:t>season_c</w:t>
+            </w:r>
+            <w:proofErr w:type="spellEnd"/>
+            <w:r>
+              <w:rPr>
+                <w:color w:val="808080"/>
+              </w:rPr>
+              <w:t>" : "Fall",</w:t>
+            </w:r>
+          </w:p>
+          <w:p>
+            <w:pPr>
+              <w:rPr>
+                <w:color w:val="454545"/>
+              </w:rPr>
+            </w:pPr>
+            <w:r>
+              <w:rPr>
+                <w:color w:val="808080"/>
+              </w:rPr>
+              <w:t>           "</w:t>
+            </w:r>
+            <w:proofErr w:type="spellStart"/>
+            <w:r>
+              <w:rPr>
+                <w:color w:val="808080"/>
+              </w:rPr>
+              <w:t>season_d</w:t>
+            </w:r>
+            <w:proofErr w:type="spellEnd"/>
+            <w:r>
+              <w:rPr>
+                <w:color w:val="808080"/>
+              </w:rPr>
+              <w:t>" : "Winter"</w:t>
+            </w:r>
+          </w:p>
+          <w:p>
+            <w:pPr>
+              <w:rPr>
+                <w:color w:val="454545"/>
+              </w:rPr>
+            </w:pPr>
+            <w:r>
+              <w:rPr>
+                <w:color w:val="808080"/>
+              </w:rPr>
+              <w:t>}</w:t>
             </w:r>
           </w:p>
         </w:tc>
@@ -3374,6 +4529,7 @@
           <w:color w:val="454545"/>
         </w:rPr>
       </w:pPr>
+      <w:proofErr w:type="gramStart"/>
       <w:r>
         <w:rPr>
           <w:rFonts w:ascii="Courier New" w:hAnsi="Courier New" w:cs="Courier New"/>
@@ -3411,14 +4567,16 @@
           <w:color w:val="92D050"/>
           <w:shd w:val="clear" w:color="auto" w:fill="000000"/>
         </w:rPr>
-        <w:t>script_21_08.</w:t>
-      </w:r>
+        <w:t>script_23_08.</w:t>
+      </w:r>
+      <w:proofErr w:type="gramEnd"/>
       <w:r>
         <w:rPr>
           <w:color w:val="454545"/>
         </w:rPr>
         <w:t> </w:t>
       </w:r>
+      <w:proofErr w:type="gramStart"/>
       <w:r>
         <w:rPr>
           <w:rFonts w:ascii="Courier New" w:hAnsi="Courier New" w:cs="Courier New"/>
@@ -3429,6 +4587,7 @@
         </w:rPr>
         <w:t>rb</w:t>
       </w:r>
+      <w:proofErr w:type="gramEnd"/>
       <w:r>
         <w:rPr>
           <w:rFonts w:ascii="Courier New" w:hAnsi="Courier New" w:cs="Courier New"/>
@@ -3446,7 +4605,7 @@
           <w:color w:val="FFFF00"/>
           <w:shd w:val="clear" w:color="auto" w:fill="000000"/>
         </w:rPr>
-        <w:t>–o ./hw_21/etc/input_21_08.txt</w:t>
+        <w:t>–o ./hw_23/etc/input_23_08.json</w:t>
       </w:r>
     </w:p>
     <w:p>
@@ -3510,6 +4669,20 @@
           <w:color w:val="7030A0"/>
         </w:rPr>
         <w:t>Winter</w:t>
+      </w:r>
+    </w:p>
+    <w:p>
+      <w:pPr>
+        <w:shd w:val="clear" w:color="auto" w:fill="FFFFFF"/>
+        <w:rPr>
+          <w:color w:val="454545"/>
+        </w:rPr>
+      </w:pPr>
+      <w:r>
+        <w:rPr>
+          <w:color w:val="454545"/>
+        </w:rPr>
+        <w:t> </w:t>
       </w:r>
     </w:p>
     <w:p/>
@@ -4335,6 +5508,14 @@
     <w:name w:val="yiv1964006458msonormal"/>
     <w:basedOn w:val="Normal"/>
     <w:rsid w:val="00E25852"/>
+    <w:pPr>
+      <w:spacing w:before="100" w:beforeAutospacing="1" w:after="100" w:afterAutospacing="1"/>
+    </w:pPr>
+  </w:style>
+  <w:style w:type="paragraph" w:customStyle="1" w:styleId="yiv1261512400msonormal">
+    <w:name w:val="yiv1261512400msonormal"/>
+    <w:basedOn w:val="Normal"/>
+    <w:rsid w:val="00397F1B"/>
     <w:pPr>
       <w:spacing w:before="100" w:beforeAutospacing="1" w:after="100" w:afterAutospacing="1"/>
     </w:pPr>
@@ -5004,7 +6185,7 @@
   <a:extraClrSchemeLst/>
   <a:extLst>
     <a:ext uri="{05A4C25C-085E-4340-85A3-A5531E510DB2}">
-      <thm15:themeFamily xmlns:thm15="http://schemas.microsoft.com/office/thememl/2012/main" xmlns="" name="Office Theme" id="{62F939B6-93AF-4DB8-9C6B-D6C7DFDC589F}" vid="{4A3C46E8-61CC-4603-A589-7422A47A8E4A}"/>
+      <thm15:themeFamily xmlns="" xmlns:thm15="http://schemas.microsoft.com/office/thememl/2012/main" name="Office Theme" id="{62F939B6-93AF-4DB8-9C6B-D6C7DFDC589F}" vid="{4A3C46E8-61CC-4603-A589-7422A47A8E4A}"/>
     </a:ext>
   </a:extLst>
 </a:theme>

</xml_diff>